<commit_message>
Dodan opis za TemplateMethod patern
</commit_message>
<xml_diff>
--- a/DizajnPaterni/Ponašanja/paterni-ponašanja.docx
+++ b/DizajnPaterni/Ponašanja/paterni-ponašanja.docx
@@ -251,6 +251,93 @@
         </w:rPr>
         <w:lastRenderedPageBreak/>
         <w:t>TemplateMethod Pattern</w:t>
+      </w:r>
+    </w:p>
+    <w:p>
+      <w:pPr>
+        <w:rPr>
+          <w:rFonts w:ascii="Times New Roman" w:hAnsi="Times New Roman" w:cs="Times New Roman"/>
+        </w:rPr>
+      </w:pPr>
+      <w:r>
+        <w:rPr>
+          <w:rFonts w:ascii="Times New Roman" w:hAnsi="Times New Roman" w:cs="Times New Roman"/>
+        </w:rPr>
+        <w:t>Omogućava izdvajanje određenih koraka algoritma u odvojene podklase.</w:t>
+      </w:r>
+      <w:r>
+        <w:rPr>
+          <w:rFonts w:ascii="Times New Roman" w:hAnsi="Times New Roman" w:cs="Times New Roman"/>
+        </w:rPr>
+        <w:t xml:space="preserve"> </w:t>
+      </w:r>
+      <w:r>
+        <w:rPr>
+          <w:rFonts w:ascii="Times New Roman" w:hAnsi="Times New Roman" w:cs="Times New Roman"/>
+        </w:rPr>
+        <w:t>Struktura algoritma se ne mijenja - mali dijelovi operacija se izdvajaju i ti se dijelov</w:t>
+      </w:r>
+      <w:r>
+        <w:rPr>
+          <w:rFonts w:ascii="Times New Roman" w:hAnsi="Times New Roman" w:cs="Times New Roman"/>
+        </w:rPr>
+        <w:t xml:space="preserve">i mogu implementirati različito. </w:t>
+      </w:r>
+    </w:p>
+    <w:p>
+      <w:pPr>
+        <w:rPr>
+          <w:rFonts w:ascii="Times New Roman" w:hAnsi="Times New Roman" w:cs="Times New Roman"/>
+        </w:rPr>
+      </w:pPr>
+      <w:r>
+        <w:rPr>
+          <w:rFonts w:ascii="Times New Roman" w:hAnsi="Times New Roman" w:cs="Times New Roman"/>
+        </w:rPr>
+        <w:t>Trenutno ni</w:t>
+      </w:r>
+      <w:r>
+        <w:rPr>
+          <w:rFonts w:ascii="Times New Roman" w:hAnsi="Times New Roman" w:cs="Times New Roman"/>
+        </w:rPr>
+        <w:t>gdje nije iskorišten ovaj pater</w:t>
+      </w:r>
+      <w:r>
+        <w:rPr>
+          <w:rFonts w:ascii="Times New Roman" w:hAnsi="Times New Roman" w:cs="Times New Roman"/>
+        </w:rPr>
+        <w:t>n, međutim kada bi u našem sistemu imali dvije podjele registrovanih korisnika na ObicniKorisnik i VIPKorisnik mogli bismo ga iskoristiti kako bi regulisali različite načine plaćanja pretplate, s obzirom da bi VIPKorisnik imao neke pogodnosti, kao npr. da plaća pretplatu 50% jeftinije od ObicniKorisnik.</w:t>
+      </w:r>
+    </w:p>
+    <w:p>
+      <w:pPr>
+        <w:rPr>
+          <w:rFonts w:ascii="Times New Roman" w:hAnsi="Times New Roman" w:cs="Times New Roman"/>
+        </w:rPr>
+      </w:pPr>
+      <w:r>
+        <w:rPr>
+          <w:rFonts w:ascii="Times New Roman" w:hAnsi="Times New Roman" w:cs="Times New Roman"/>
+        </w:rPr>
+        <w:t>Kad</w:t>
+      </w:r>
+      <w:r>
+        <w:rPr>
+          <w:rFonts w:ascii="Times New Roman" w:hAnsi="Times New Roman" w:cs="Times New Roman"/>
+        </w:rPr>
+        <w:t>a bi ga implementirali ovaj pat</w:t>
+      </w:r>
+      <w:r>
+        <w:rPr>
+          <w:rFonts w:ascii="Times New Roman" w:hAnsi="Times New Roman" w:cs="Times New Roman"/>
+        </w:rPr>
+        <w:t xml:space="preserve">ern, </w:t>
+      </w:r>
+      <w:r>
+        <w:rPr>
+          <w:rFonts w:ascii="Times New Roman" w:hAnsi="Times New Roman" w:cs="Times New Roman"/>
+        </w:rPr>
+        <w:t>uradili bi to na način da bi dodali neku klasu Clanarina, te bi ta klasa imala neku metodu TemplateMethod(). Definišemo također interfejs IClanarina koji ima metodu placanjeClanarine(). Ovaj interfejs bi implementirale gore navedene klase ObicniKorisnik i VIPKorisnik.Metoda TemplateMethod() bi pozivala odgovarajuću metodu placanjeClanarine() u ovisnosti koji je korisnik u pitanju.</w:t>
       </w:r>
     </w:p>
     <w:p>

</xml_diff>

<commit_message>
dodani observer i iterator paterni
</commit_message>
<xml_diff>
--- a/DizajnPaterni/Ponašanja/paterni-ponašanja.docx
+++ b/DizajnPaterni/Ponašanja/paterni-ponašanja.docx
@@ -1,29 +1,34 @@
 
 <file path=word/document.xml><?xml version="1.0" encoding="utf-8"?>
-<w:document xmlns:ve="http://schemas.openxmlformats.org/markup-compatibility/2006" xmlns:o="urn:schemas-microsoft-com:office:office" xmlns:r="http://schemas.openxmlformats.org/officeDocument/2006/relationships" xmlns:m="http://schemas.openxmlformats.org/officeDocument/2006/math" xmlns:v="urn:schemas-microsoft-com:vml" xmlns:wp="http://schemas.openxmlformats.org/drawingml/2006/wordprocessingDrawing" xmlns:w10="urn:schemas-microsoft-com:office:word" xmlns:w="http://schemas.openxmlformats.org/wordprocessingml/2006/main" xmlns:wne="http://schemas.microsoft.com/office/word/2006/wordml">
+<w:document xmlns:wpc="http://schemas.microsoft.com/office/word/2010/wordprocessingCanvas" xmlns:mc="http://schemas.openxmlformats.org/markup-compatibility/2006" xmlns:o="urn:schemas-microsoft-com:office:office" xmlns:r="http://schemas.openxmlformats.org/officeDocument/2006/relationships" xmlns:m="http://schemas.openxmlformats.org/officeDocument/2006/math" xmlns:v="urn:schemas-microsoft-com:vml" xmlns:wp14="http://schemas.microsoft.com/office/word/2010/wordprocessingDrawing" xmlns:wp="http://schemas.openxmlformats.org/drawingml/2006/wordprocessingDrawing" xmlns:w10="urn:schemas-microsoft-com:office:word" xmlns:w="http://schemas.openxmlformats.org/wordprocessingml/2006/main" xmlns:w14="http://schemas.microsoft.com/office/word/2010/wordml" xmlns:wpg="http://schemas.microsoft.com/office/word/2010/wordprocessingGroup" xmlns:wpi="http://schemas.microsoft.com/office/word/2010/wordprocessingInk" xmlns:wne="http://schemas.microsoft.com/office/word/2006/wordml" xmlns:wps="http://schemas.microsoft.com/office/word/2010/wordprocessingShape" mc:Ignorable="w14 wp14">
   <w:body>
     <w:p>
       <w:pPr>
+        <w:jc w:val="center"/>
         <w:rPr>
           <w:rFonts w:ascii="Times New Roman" w:hAnsi="Times New Roman" w:cs="Times New Roman"/>
           <w:b/>
-          <w:sz w:val="24"/>
+          <w:sz w:val="40"/>
+          <w:szCs w:val="40"/>
         </w:rPr>
       </w:pPr>
       <w:r>
         <w:rPr>
           <w:rFonts w:ascii="Times New Roman" w:hAnsi="Times New Roman" w:cs="Times New Roman"/>
           <w:b/>
-          <w:sz w:val="24"/>
+          <w:sz w:val="40"/>
+          <w:szCs w:val="40"/>
         </w:rPr>
         <w:t>PATERNI PONAŠANJA</w:t>
       </w:r>
     </w:p>
     <w:p>
       <w:pPr>
+        <w:jc w:val="center"/>
         <w:rPr>
           <w:rFonts w:ascii="Times New Roman" w:hAnsi="Times New Roman" w:cs="Times New Roman"/>
           <w:b/>
+          <w:sz w:val="24"/>
           <w:u w:val="single"/>
         </w:rPr>
       </w:pPr>
@@ -31,6 +36,7 @@
         <w:rPr>
           <w:rFonts w:ascii="Times New Roman" w:hAnsi="Times New Roman" w:cs="Times New Roman"/>
           <w:b/>
+          <w:sz w:val="24"/>
           <w:u w:val="single"/>
         </w:rPr>
         <w:t>Strategy Pattern</w:t>
@@ -38,73 +44,87 @@
     </w:p>
     <w:p>
       <w:pPr>
-        <w:rPr>
-          <w:rFonts w:ascii="Times New Roman" w:hAnsi="Times New Roman" w:cs="Times New Roman"/>
-        </w:rPr>
-      </w:pPr>
-      <w:r>
-        <w:rPr>
-          <w:rFonts w:ascii="Times New Roman" w:hAnsi="Times New Roman" w:cs="Times New Roman"/>
+        <w:jc w:val="both"/>
+        <w:rPr>
+          <w:rFonts w:ascii="Times New Roman" w:hAnsi="Times New Roman" w:cs="Times New Roman"/>
+          <w:sz w:val="24"/>
+          <w:szCs w:val="24"/>
+        </w:rPr>
+      </w:pPr>
+      <w:r>
+        <w:rPr>
+          <w:rFonts w:ascii="Times New Roman" w:hAnsi="Times New Roman" w:cs="Times New Roman"/>
+          <w:sz w:val="24"/>
+          <w:szCs w:val="24"/>
         </w:rPr>
         <w:t>Strategy patern izdvaja algoritam iz matične klase i uključuje ga u posebne klase.</w:t>
       </w:r>
       <w:r>
+        <w:rPr>
+          <w:sz w:val="24"/>
+          <w:szCs w:val="24"/>
+        </w:rPr>
         <w:t xml:space="preserve"> </w:t>
       </w:r>
       <w:r>
         <w:rPr>
           <w:rFonts w:ascii="Times New Roman" w:hAnsi="Times New Roman" w:cs="Times New Roman"/>
-        </w:rPr>
-        <w:t>Pogodan je kada postoje različiti primjenjivi algoritmi (strategije) za neki problem.</w:t>
-      </w:r>
-      <w:r>
-        <w:rPr>
-          <w:rFonts w:ascii="Times New Roman" w:hAnsi="Times New Roman" w:cs="Times New Roman"/>
-        </w:rPr>
-        <w:t xml:space="preserve"> </w:t>
-      </w:r>
-      <w:r>
-        <w:rPr>
-          <w:rFonts w:ascii="Times New Roman" w:hAnsi="Times New Roman" w:cs="Times New Roman"/>
-        </w:rPr>
-        <w:t>Strategy patern omogućava  klijentu izbor jednog od algoritma iz familije algoritama za korištenje.</w:t>
-      </w:r>
-    </w:p>
-    <w:p>
-      <w:pPr>
-        <w:rPr>
-          <w:rFonts w:ascii="Times New Roman" w:hAnsi="Times New Roman" w:cs="Times New Roman"/>
-        </w:rPr>
-      </w:pPr>
-      <w:r>
-        <w:rPr>
-          <w:rFonts w:ascii="Times New Roman" w:hAnsi="Times New Roman" w:cs="Times New Roman"/>
+          <w:sz w:val="24"/>
+          <w:szCs w:val="24"/>
+        </w:rPr>
+        <w:t>Pogodan je kada postoje različiti primjenjivi algoritmi (strategije) za neki problem. Strategy patern omogućava  klijentu izbor jednog od algoritma iz familije algoritama za korištenje.</w:t>
+      </w:r>
+    </w:p>
+    <w:p>
+      <w:pPr>
+        <w:jc w:val="both"/>
+        <w:rPr>
+          <w:rFonts w:ascii="Times New Roman" w:hAnsi="Times New Roman" w:cs="Times New Roman"/>
+          <w:sz w:val="24"/>
+          <w:szCs w:val="24"/>
+        </w:rPr>
+      </w:pPr>
+      <w:r>
+        <w:rPr>
+          <w:rFonts w:ascii="Times New Roman" w:hAnsi="Times New Roman" w:cs="Times New Roman"/>
+          <w:sz w:val="24"/>
+          <w:szCs w:val="24"/>
         </w:rPr>
         <w:t xml:space="preserve">U našem sistemu Strategy pattern možemo iskoristiti kada radimo filtriranje filmova prilikom pretrage. Moguće je filtrirati filmove ili po žanru ili po nazivu (pretraga na osnovu unesene riječi). </w:t>
       </w:r>
     </w:p>
     <w:p>
       <w:pPr>
-        <w:rPr>
-          <w:rFonts w:ascii="Times New Roman" w:hAnsi="Times New Roman" w:cs="Times New Roman"/>
-        </w:rPr>
-      </w:pPr>
-      <w:r>
-        <w:rPr>
-          <w:rFonts w:ascii="Times New Roman" w:hAnsi="Times New Roman" w:cs="Times New Roman"/>
+        <w:jc w:val="both"/>
+        <w:rPr>
+          <w:rFonts w:ascii="Times New Roman" w:hAnsi="Times New Roman" w:cs="Times New Roman"/>
+          <w:sz w:val="24"/>
+          <w:szCs w:val="24"/>
+        </w:rPr>
+      </w:pPr>
+      <w:r>
+        <w:rPr>
+          <w:rFonts w:ascii="Times New Roman" w:hAnsi="Times New Roman" w:cs="Times New Roman"/>
+          <w:sz w:val="24"/>
+          <w:szCs w:val="24"/>
         </w:rPr>
         <w:t>Primjenili smo ga tako što smo dodali novu klasu Filter koja ima atribut tipa IFilter, a IFilter je zapravo interfejs sa metodom filtriraj. Ovaj interfejs realizuju dvije klase, a to su FilterNaziv i FilterZanr, koje u zavisnosti koji je filter trenutno odabran, rade odgovarajuće filtriranje filmova. Promjena filtriranja se zapravo vrši u klasi Filter, koja je zadužena da to reguliše.</w:t>
       </w:r>
     </w:p>
     <w:p>
       <w:pPr>
-        <w:rPr>
-          <w:rFonts w:ascii="Times New Roman" w:hAnsi="Times New Roman" w:cs="Times New Roman"/>
-        </w:rPr>
-      </w:pPr>
-      <w:r>
-        <w:rPr>
-          <w:rFonts w:ascii="Times New Roman" w:hAnsi="Times New Roman" w:cs="Times New Roman"/>
+        <w:jc w:val="both"/>
+        <w:rPr>
+          <w:rFonts w:ascii="Times New Roman" w:hAnsi="Times New Roman" w:cs="Times New Roman"/>
+          <w:sz w:val="24"/>
+          <w:szCs w:val="24"/>
+        </w:rPr>
+      </w:pPr>
+      <w:r>
+        <w:rPr>
+          <w:rFonts w:ascii="Times New Roman" w:hAnsi="Times New Roman" w:cs="Times New Roman"/>
+          <w:sz w:val="24"/>
+          <w:szCs w:val="24"/>
         </w:rPr>
         <w:t>Korištenjem Strategy patterna olakšali smo korisniku da bira koje filtriranje želi, tako što smo odvojili različite algoritme u zasebne klase. Na slici ispod možemo vidjeti kako sada izgleda naš dijagram klasa:</w:t>
       </w:r>
@@ -119,7 +139,7 @@
         <w:rPr>
           <w:rFonts w:ascii="Times New Roman" w:hAnsi="Times New Roman" w:cs="Times New Roman"/>
           <w:noProof/>
-          <w:lang w:eastAsia="bs-Latn-BA"/>
+          <w:lang w:val="en-US"/>
         </w:rPr>
         <w:drawing>
           <wp:inline distT="0" distB="0" distL="0" distR="0">
@@ -137,7 +157,7 @@
                     <pic:cNvPicPr/>
                   </pic:nvPicPr>
                   <pic:blipFill>
-                    <a:blip r:embed="rId4"/>
+                    <a:blip r:embed="rId5"/>
                     <a:stretch>
                       <a:fillRect/>
                     </a:stretch>
@@ -160,9 +180,11 @@
     </w:p>
     <w:p>
       <w:pPr>
+        <w:jc w:val="center"/>
         <w:rPr>
           <w:rFonts w:ascii="Times New Roman" w:hAnsi="Times New Roman" w:cs="Times New Roman"/>
           <w:b/>
+          <w:sz w:val="24"/>
           <w:u w:val="single"/>
         </w:rPr>
       </w:pPr>
@@ -170,6 +192,7 @@
         <w:rPr>
           <w:rFonts w:ascii="Times New Roman" w:hAnsi="Times New Roman" w:cs="Times New Roman"/>
           <w:b/>
+          <w:sz w:val="24"/>
           <w:u w:val="single"/>
         </w:rPr>
         <w:t>State Pattern</w:t>
@@ -177,47 +200,59 @@
     </w:p>
     <w:p>
       <w:pPr>
-        <w:rPr>
-          <w:rFonts w:ascii="Times New Roman" w:hAnsi="Times New Roman" w:cs="Times New Roman"/>
-        </w:rPr>
-      </w:pPr>
-      <w:r>
-        <w:rPr>
-          <w:rFonts w:ascii="Times New Roman" w:hAnsi="Times New Roman" w:cs="Times New Roman"/>
-        </w:rPr>
-        <w:t>State Pattern je dinamička verzija Strategy paterna.</w:t>
-      </w:r>
-      <w:r>
-        <w:rPr>
-          <w:rFonts w:ascii="Times New Roman" w:hAnsi="Times New Roman" w:cs="Times New Roman"/>
+        <w:jc w:val="both"/>
+        <w:rPr>
+          <w:rFonts w:ascii="Times New Roman" w:hAnsi="Times New Roman" w:cs="Times New Roman"/>
+          <w:sz w:val="24"/>
+          <w:szCs w:val="24"/>
+        </w:rPr>
+      </w:pPr>
+      <w:r>
+        <w:rPr>
+          <w:rFonts w:ascii="Times New Roman" w:hAnsi="Times New Roman" w:cs="Times New Roman"/>
+          <w:sz w:val="24"/>
+          <w:szCs w:val="24"/>
+        </w:rPr>
+        <w:t xml:space="preserve">State Pattern je dinamička verzija Strategy paterna. </w:t>
+      </w:r>
+      <w:r>
+        <w:rPr>
+          <w:rFonts w:ascii="Times New Roman" w:hAnsi="Times New Roman" w:cs="Times New Roman"/>
+          <w:sz w:val="24"/>
+          <w:szCs w:val="24"/>
+        </w:rPr>
+        <w:t>Objekat mijenja način ponašanja na osnovu trenutnog stanja.</w:t>
+      </w:r>
+      <w:r>
+        <w:rPr>
+          <w:sz w:val="24"/>
+          <w:szCs w:val="24"/>
         </w:rPr>
         <w:t xml:space="preserve"> </w:t>
       </w:r>
       <w:r>
         <w:rPr>
           <w:rFonts w:ascii="Times New Roman" w:hAnsi="Times New Roman" w:cs="Times New Roman"/>
-        </w:rPr>
-        <w:t>Objekat mijenja način ponašanja na osnovu trenutnog stanja.</w:t>
-      </w:r>
-      <w:r>
-        <w:t xml:space="preserve"> </w:t>
-      </w:r>
-      <w:r>
-        <w:rPr>
-          <w:rFonts w:ascii="Times New Roman" w:hAnsi="Times New Roman" w:cs="Times New Roman"/>
+          <w:sz w:val="24"/>
+          <w:szCs w:val="24"/>
         </w:rPr>
         <w:t>Postiže se promjenom podklase unutar hijerarhije klasa.</w:t>
       </w:r>
     </w:p>
     <w:p>
       <w:pPr>
-        <w:rPr>
-          <w:rFonts w:ascii="Times New Roman" w:hAnsi="Times New Roman" w:cs="Times New Roman"/>
-        </w:rPr>
-      </w:pPr>
-      <w:r>
-        <w:rPr>
-          <w:rFonts w:ascii="Times New Roman" w:hAnsi="Times New Roman" w:cs="Times New Roman"/>
+        <w:jc w:val="both"/>
+        <w:rPr>
+          <w:rFonts w:ascii="Times New Roman" w:hAnsi="Times New Roman" w:cs="Times New Roman"/>
+          <w:sz w:val="24"/>
+          <w:szCs w:val="24"/>
+        </w:rPr>
+      </w:pPr>
+      <w:r>
+        <w:rPr>
+          <w:rFonts w:ascii="Times New Roman" w:hAnsi="Times New Roman" w:cs="Times New Roman"/>
+          <w:sz w:val="24"/>
+          <w:szCs w:val="24"/>
         </w:rPr>
         <w:t>U našem sistemu nismo iskoristili ovaj patern, međutim kada bi napravili neke promjene mogao bi se iskoristiti. To promjene bi se ogledale u tome da uvedemo neko stanje filmova, tj. popularnost koja bi se određivala na osnovu broja pregleda. Dodali bi neku klasu Popularnost koja bi bila kao Context klasa, koja bi držala u sebi atribute potrebne za određivanje popularnosti, te također atribut nekog interfejsa IPopularity koji bi nasljeđivale klase npr. SlaboPopular, SrednjePopular, JakoPopular, itd. Interfejs IPopularity bi imao neku metodu dajPopularnost(), koju bi implementirale navedene klase.</w:t>
       </w:r>
@@ -237,9 +272,11 @@
     </w:p>
     <w:p>
       <w:pPr>
+        <w:jc w:val="center"/>
         <w:rPr>
           <w:rFonts w:ascii="Times New Roman" w:hAnsi="Times New Roman" w:cs="Times New Roman"/>
           <w:b/>
+          <w:sz w:val="24"/>
           <w:u w:val="single"/>
         </w:rPr>
       </w:pPr>
@@ -247,6 +284,7 @@
         <w:rPr>
           <w:rFonts w:ascii="Times New Roman" w:hAnsi="Times New Roman" w:cs="Times New Roman"/>
           <w:b/>
+          <w:sz w:val="24"/>
           <w:u w:val="single"/>
         </w:rPr>
         <w:lastRenderedPageBreak/>
@@ -255,141 +293,343 @@
     </w:p>
     <w:p>
       <w:pPr>
-        <w:rPr>
-          <w:rFonts w:ascii="Times New Roman" w:hAnsi="Times New Roman" w:cs="Times New Roman"/>
-        </w:rPr>
-      </w:pPr>
-      <w:r>
-        <w:rPr>
-          <w:rFonts w:ascii="Times New Roman" w:hAnsi="Times New Roman" w:cs="Times New Roman"/>
-        </w:rPr>
-        <w:t>Omogućava izdvajanje određenih koraka algoritma u odvojene podklase.</w:t>
-      </w:r>
-      <w:r>
-        <w:rPr>
-          <w:rFonts w:ascii="Times New Roman" w:hAnsi="Times New Roman" w:cs="Times New Roman"/>
+        <w:jc w:val="both"/>
+        <w:rPr>
+          <w:rFonts w:ascii="Times New Roman" w:hAnsi="Times New Roman" w:cs="Times New Roman"/>
+          <w:sz w:val="24"/>
+          <w:szCs w:val="24"/>
+        </w:rPr>
+      </w:pPr>
+      <w:r>
+        <w:rPr>
+          <w:rFonts w:ascii="Times New Roman" w:hAnsi="Times New Roman" w:cs="Times New Roman"/>
+          <w:sz w:val="24"/>
+          <w:szCs w:val="24"/>
+        </w:rPr>
+        <w:t xml:space="preserve">Omogućava izdvajanje određenih koraka algoritma u odvojene podklase. Struktura algoritma se ne mijenja - mali dijelovi operacija se izdvajaju i ti se dijelovi mogu implementirati različito. </w:t>
+      </w:r>
+    </w:p>
+    <w:p>
+      <w:pPr>
+        <w:jc w:val="both"/>
+        <w:rPr>
+          <w:rFonts w:ascii="Times New Roman" w:hAnsi="Times New Roman" w:cs="Times New Roman"/>
+          <w:sz w:val="24"/>
+          <w:szCs w:val="24"/>
+        </w:rPr>
+      </w:pPr>
+      <w:r>
+        <w:rPr>
+          <w:rFonts w:ascii="Times New Roman" w:hAnsi="Times New Roman" w:cs="Times New Roman"/>
+          <w:sz w:val="24"/>
+          <w:szCs w:val="24"/>
+        </w:rPr>
+        <w:t>Trenutno ni</w:t>
+      </w:r>
+      <w:r>
+        <w:rPr>
+          <w:rFonts w:ascii="Times New Roman" w:hAnsi="Times New Roman" w:cs="Times New Roman"/>
+          <w:sz w:val="24"/>
+          <w:szCs w:val="24"/>
+        </w:rPr>
+        <w:t>gdje nije iskorišten ovaj pater</w:t>
+      </w:r>
+      <w:r>
+        <w:rPr>
+          <w:rFonts w:ascii="Times New Roman" w:hAnsi="Times New Roman" w:cs="Times New Roman"/>
+          <w:sz w:val="24"/>
+          <w:szCs w:val="24"/>
+        </w:rPr>
+        <w:t>n, međutim kada bi u našem sistemu imali dvije podjele registrovanih korisnika na ObicniKorisnik i VIPKorisnik mogli bismo ga iskoristiti kako bi regulisali različite načine plaćanja pretplate, s obzirom da bi VIPKorisnik imao neke pogodnosti, kao npr. da plaća pretplatu 50% jeftinije od ObicniKorisnik.</w:t>
+      </w:r>
+    </w:p>
+    <w:p>
+      <w:pPr>
+        <w:jc w:val="both"/>
+        <w:rPr>
+          <w:rFonts w:ascii="Times New Roman" w:hAnsi="Times New Roman" w:cs="Times New Roman"/>
+          <w:sz w:val="24"/>
+          <w:szCs w:val="24"/>
+        </w:rPr>
+      </w:pPr>
+      <w:r>
+        <w:rPr>
+          <w:rFonts w:ascii="Times New Roman" w:hAnsi="Times New Roman" w:cs="Times New Roman"/>
+          <w:sz w:val="24"/>
+          <w:szCs w:val="24"/>
+        </w:rPr>
+        <w:t>Kad</w:t>
+      </w:r>
+      <w:r>
+        <w:rPr>
+          <w:rFonts w:ascii="Times New Roman" w:hAnsi="Times New Roman" w:cs="Times New Roman"/>
+          <w:sz w:val="24"/>
+          <w:szCs w:val="24"/>
+        </w:rPr>
+        <w:t>a bi ga implementirali ovaj pat</w:t>
+      </w:r>
+      <w:r>
+        <w:rPr>
+          <w:rFonts w:ascii="Times New Roman" w:hAnsi="Times New Roman" w:cs="Times New Roman"/>
+          <w:sz w:val="24"/>
+          <w:szCs w:val="24"/>
+        </w:rPr>
+        <w:t xml:space="preserve">ern, </w:t>
+      </w:r>
+      <w:r>
+        <w:rPr>
+          <w:rFonts w:ascii="Times New Roman" w:hAnsi="Times New Roman" w:cs="Times New Roman"/>
+          <w:sz w:val="24"/>
+          <w:szCs w:val="24"/>
+        </w:rPr>
+        <w:t>uradili bi to na način da bi dodali neku klasu Clanarina, te bi ta klasa imala neku metodu TemplateMethod(). Definišemo također interfejs IClanarina koji ima metodu placanjeClanarine(). Ovaj interfejs bi implementirale gore navedene klase ObicniKorisnik i VIPKorisnik.Metoda TemplateMethod() bi pozivala odgovarajuću metodu placanjeClanarine() u ovisnosti koji je korisnik u pitanju.</w:t>
+      </w:r>
+    </w:p>
+    <w:p>
+      <w:pPr>
+        <w:jc w:val="center"/>
+        <w:rPr>
+          <w:rFonts w:ascii="Times New Roman" w:hAnsi="Times New Roman" w:cs="Times New Roman"/>
+          <w:b/>
+          <w:sz w:val="24"/>
+          <w:u w:val="single"/>
+        </w:rPr>
+      </w:pPr>
+      <w:r>
+        <w:rPr>
+          <w:rFonts w:ascii="Times New Roman" w:hAnsi="Times New Roman" w:cs="Times New Roman"/>
+          <w:b/>
+          <w:sz w:val="24"/>
+          <w:u w:val="single"/>
+        </w:rPr>
+        <w:t>Observer Pattern</w:t>
+      </w:r>
+    </w:p>
+    <w:p>
+      <w:pPr>
+        <w:jc w:val="both"/>
+        <w:rPr>
+          <w:rFonts w:ascii="Times New Roman" w:hAnsi="Times New Roman" w:cs="Times New Roman"/>
+          <w:sz w:val="24"/>
+        </w:rPr>
+      </w:pPr>
+      <w:r>
+        <w:rPr>
+          <w:rFonts w:ascii="Times New Roman" w:hAnsi="Times New Roman" w:cs="Times New Roman"/>
+          <w:sz w:val="24"/>
+        </w:rPr>
+        <w:t xml:space="preserve">Uloga </w:t>
+      </w:r>
+      <w:r>
+        <w:rPr>
+          <w:rFonts w:ascii="Times New Roman" w:hAnsi="Times New Roman" w:cs="Times New Roman"/>
+          <w:i/>
+          <w:sz w:val="24"/>
+        </w:rPr>
+        <w:t>Observer</w:t>
+      </w:r>
+      <w:r>
+        <w:rPr>
+          <w:rFonts w:ascii="Times New Roman" w:hAnsi="Times New Roman" w:cs="Times New Roman"/>
+          <w:sz w:val="24"/>
+        </w:rPr>
+        <w:t xml:space="preserve"> paterna je da uspostavi relaciju između objekata tako kada jedan objekat promijeni stanje drugi  zainteresirani objekti   se obavještavaju.</w:t>
+      </w:r>
+      <w:r>
+        <w:rPr>
+          <w:rFonts w:ascii="Times New Roman" w:hAnsi="Times New Roman" w:cs="Times New Roman"/>
+          <w:sz w:val="24"/>
+        </w:rPr>
+        <w:t xml:space="preserve"> U našem sistemu su ovaj patern implementirali na način da smo dodali klasu NotificationManager koja predstavlja </w:t>
+      </w:r>
+      <w:r>
+        <w:rPr>
+          <w:rFonts w:ascii="Times New Roman" w:hAnsi="Times New Roman" w:cs="Times New Roman"/>
+          <w:i/>
+          <w:sz w:val="24"/>
+        </w:rPr>
+        <w:t>Subject</w:t>
+      </w:r>
+      <w:r>
+        <w:rPr>
+          <w:rFonts w:ascii="Times New Roman" w:hAnsi="Times New Roman" w:cs="Times New Roman"/>
+          <w:sz w:val="24"/>
+        </w:rPr>
+        <w:t xml:space="preserve"> klasu te se unuta</w:t>
+      </w:r>
+      <w:bookmarkStart w:id="0" w:name="_GoBack"/>
+      <w:bookmarkEnd w:id="0"/>
+      <w:r>
+        <w:rPr>
+          <w:rFonts w:ascii="Times New Roman" w:hAnsi="Times New Roman" w:cs="Times New Roman"/>
+          <w:sz w:val="24"/>
+        </w:rPr>
+        <w:t xml:space="preserve">r nje registruju (odnosno </w:t>
+      </w:r>
+      <w:r>
+        <w:rPr>
+          <w:rFonts w:ascii="Times New Roman" w:hAnsi="Times New Roman" w:cs="Times New Roman"/>
+          <w:i/>
+          <w:sz w:val="24"/>
+        </w:rPr>
+        <w:t>subscribe-ju</w:t>
+      </w:r>
+      <w:r>
+        <w:rPr>
+          <w:rFonts w:ascii="Times New Roman" w:hAnsi="Times New Roman" w:cs="Times New Roman"/>
+          <w:sz w:val="24"/>
+        </w:rPr>
+        <w:t>) korisnici</w:t>
+      </w:r>
+      <w:r>
+        <w:rPr>
+          <w:rFonts w:ascii="Times New Roman" w:hAnsi="Times New Roman" w:cs="Times New Roman"/>
+          <w:sz w:val="24"/>
+        </w:rPr>
+        <w:t>. Dalje, imamo interfejs IListener kojeg realiziju konkretni listeneri. Za sada u našem sistemu potreban je samo EmailNotificationListener. Unutar klase MovieHub se nalazi instanca tipa NotificationManager, te u zavisnost</w:t>
+      </w:r>
+      <w:r>
+        <w:rPr>
+          <w:rFonts w:ascii="Times New Roman" w:hAnsi="Times New Roman" w:cs="Times New Roman"/>
+          <w:sz w:val="24"/>
+        </w:rPr>
+        <w:t xml:space="preserve">i od promjene liste popularni filmovi korisnicima koji su pretplaćeni, šalje se notifikacioni mail. Pretplaćivanje korisnika je zamišljeno putem nekih od </w:t>
+      </w:r>
+      <w:r>
+        <w:rPr>
+          <w:rFonts w:ascii="Times New Roman" w:hAnsi="Times New Roman" w:cs="Times New Roman"/>
+          <w:i/>
+          <w:sz w:val="24"/>
+        </w:rPr>
+        <w:t>controllera</w:t>
+      </w:r>
+      <w:r>
+        <w:rPr>
+          <w:rFonts w:ascii="Times New Roman" w:hAnsi="Times New Roman" w:cs="Times New Roman"/>
+          <w:sz w:val="24"/>
+        </w:rPr>
+        <w:t>.</w:t>
+      </w:r>
+      <w:r>
+        <w:rPr>
+          <w:rFonts w:ascii="Times New Roman" w:hAnsi="Times New Roman" w:cs="Times New Roman"/>
+          <w:noProof/>
+          <w:sz w:val="24"/>
+          <w:lang w:val="en-US"/>
+        </w:rPr>
+        <w:drawing>
+          <wp:inline distT="0" distB="0" distL="0" distR="0">
+            <wp:extent cx="5760720" cy="3177540"/>
+            <wp:effectExtent l="0" t="0" r="0" b="0"/>
+            <wp:docPr id="3" name="Picture 3"/>
+            <wp:cNvGraphicFramePr>
+              <a:graphicFrameLocks xmlns:a="http://schemas.openxmlformats.org/drawingml/2006/main" noChangeAspect="1"/>
+            </wp:cNvGraphicFramePr>
+            <a:graphic xmlns:a="http://schemas.openxmlformats.org/drawingml/2006/main">
+              <a:graphicData uri="http://schemas.openxmlformats.org/drawingml/2006/picture">
+                <pic:pic xmlns:pic="http://schemas.openxmlformats.org/drawingml/2006/picture">
+                  <pic:nvPicPr>
+                    <pic:cNvPr id="0" name="Observer.png"/>
+                    <pic:cNvPicPr/>
+                  </pic:nvPicPr>
+                  <pic:blipFill>
+                    <a:blip r:embed="rId6">
+                      <a:extLst>
+                        <a:ext uri="{28A0092B-C50C-407E-A947-70E740481C1C}">
+                          <a14:useLocalDpi xmlns:a14="http://schemas.microsoft.com/office/drawing/2010/main" val="0"/>
+                        </a:ext>
+                      </a:extLst>
+                    </a:blip>
+                    <a:stretch>
+                      <a:fillRect/>
+                    </a:stretch>
+                  </pic:blipFill>
+                  <pic:spPr>
+                    <a:xfrm>
+                      <a:off x="0" y="0"/>
+                      <a:ext cx="5760720" cy="3177540"/>
+                    </a:xfrm>
+                    <a:prstGeom prst="rect">
+                      <a:avLst/>
+                    </a:prstGeom>
+                  </pic:spPr>
+                </pic:pic>
+              </a:graphicData>
+            </a:graphic>
+          </wp:inline>
+        </w:drawing>
+      </w:r>
+      <w:r>
+        <w:rPr>
+          <w:rFonts w:ascii="Times New Roman" w:hAnsi="Times New Roman" w:cs="Times New Roman"/>
+          <w:sz w:val="24"/>
         </w:rPr>
         <w:t xml:space="preserve"> </w:t>
       </w:r>
-      <w:r>
-        <w:rPr>
-          <w:rFonts w:ascii="Times New Roman" w:hAnsi="Times New Roman" w:cs="Times New Roman"/>
-        </w:rPr>
-        <w:t>Struktura algoritma se ne mijenja - mali dijelovi operacija se izdvajaju i ti se dijelov</w:t>
-      </w:r>
-      <w:r>
-        <w:rPr>
-          <w:rFonts w:ascii="Times New Roman" w:hAnsi="Times New Roman" w:cs="Times New Roman"/>
-        </w:rPr>
-        <w:t xml:space="preserve">i mogu implementirati različito. </w:t>
-      </w:r>
-    </w:p>
-    <w:p>
-      <w:pPr>
-        <w:rPr>
-          <w:rFonts w:ascii="Times New Roman" w:hAnsi="Times New Roman" w:cs="Times New Roman"/>
-        </w:rPr>
-      </w:pPr>
-      <w:r>
-        <w:rPr>
-          <w:rFonts w:ascii="Times New Roman" w:hAnsi="Times New Roman" w:cs="Times New Roman"/>
-        </w:rPr>
-        <w:t>Trenutno ni</w:t>
-      </w:r>
-      <w:r>
-        <w:rPr>
-          <w:rFonts w:ascii="Times New Roman" w:hAnsi="Times New Roman" w:cs="Times New Roman"/>
-        </w:rPr>
-        <w:t>gdje nije iskorišten ovaj pater</w:t>
-      </w:r>
-      <w:r>
-        <w:rPr>
-          <w:rFonts w:ascii="Times New Roman" w:hAnsi="Times New Roman" w:cs="Times New Roman"/>
-        </w:rPr>
-        <w:t>n, međutim kada bi u našem sistemu imali dvije podjele registrovanih korisnika na ObicniKorisnik i VIPKorisnik mogli bismo ga iskoristiti kako bi regulisali različite načine plaćanja pretplate, s obzirom da bi VIPKorisnik imao neke pogodnosti, kao npr. da plaća pretplatu 50% jeftinije od ObicniKorisnik.</w:t>
-      </w:r>
-    </w:p>
-    <w:p>
-      <w:pPr>
-        <w:rPr>
-          <w:rFonts w:ascii="Times New Roman" w:hAnsi="Times New Roman" w:cs="Times New Roman"/>
-        </w:rPr>
-      </w:pPr>
-      <w:r>
-        <w:rPr>
-          <w:rFonts w:ascii="Times New Roman" w:hAnsi="Times New Roman" w:cs="Times New Roman"/>
-        </w:rPr>
-        <w:t>Kad</w:t>
-      </w:r>
-      <w:r>
-        <w:rPr>
-          <w:rFonts w:ascii="Times New Roman" w:hAnsi="Times New Roman" w:cs="Times New Roman"/>
-        </w:rPr>
-        <w:t>a bi ga implementirali ovaj pat</w:t>
-      </w:r>
-      <w:r>
-        <w:rPr>
-          <w:rFonts w:ascii="Times New Roman" w:hAnsi="Times New Roman" w:cs="Times New Roman"/>
-        </w:rPr>
-        <w:t xml:space="preserve">ern, </w:t>
-      </w:r>
-      <w:r>
-        <w:rPr>
-          <w:rFonts w:ascii="Times New Roman" w:hAnsi="Times New Roman" w:cs="Times New Roman"/>
-        </w:rPr>
-        <w:t>uradili bi to na način da bi dodali neku klasu Clanarina, te bi ta klasa imala neku metodu TemplateMethod(). Definišemo također interfejs IClanarina koji ima metodu placanjeClanarine(). Ovaj interfejs bi implementirale gore navedene klase ObicniKorisnik i VIPKorisnik.Metoda TemplateMethod() bi pozivala odgovarajuću metodu placanjeClanarine() u ovisnosti koji je korisnik u pitanju.</w:t>
-      </w:r>
-    </w:p>
-    <w:p>
-      <w:pPr>
+    </w:p>
+    <w:p>
+      <w:pPr>
+        <w:jc w:val="both"/>
         <w:rPr>
           <w:rFonts w:ascii="Times New Roman" w:hAnsi="Times New Roman" w:cs="Times New Roman"/>
           <w:b/>
+          <w:sz w:val="24"/>
           <w:u w:val="single"/>
         </w:rPr>
       </w:pPr>
-      <w:r>
+    </w:p>
+    <w:p>
+      <w:pPr>
+        <w:jc w:val="center"/>
         <w:rPr>
           <w:rFonts w:ascii="Times New Roman" w:hAnsi="Times New Roman" w:cs="Times New Roman"/>
           <w:b/>
+          <w:sz w:val="24"/>
           <w:u w:val="single"/>
         </w:rPr>
-        <w:t>Observer Pattern</w:t>
-      </w:r>
-    </w:p>
-    <w:p>
-      <w:pPr>
+      </w:pPr>
+      <w:r>
         <w:rPr>
           <w:rFonts w:ascii="Times New Roman" w:hAnsi="Times New Roman" w:cs="Times New Roman"/>
           <w:b/>
+          <w:sz w:val="24"/>
           <w:u w:val="single"/>
         </w:rPr>
-      </w:pPr>
-      <w:r>
-        <w:rPr>
-          <w:rFonts w:ascii="Times New Roman" w:hAnsi="Times New Roman" w:cs="Times New Roman"/>
-          <w:b/>
-          <w:u w:val="single"/>
-        </w:rPr>
+        <w:lastRenderedPageBreak/>
         <w:t>Iterator Pattern</w:t>
       </w:r>
     </w:p>
     <w:p>
       <w:pPr>
-        <w:rPr>
-          <w:rFonts w:ascii="Times New Roman" w:hAnsi="Times New Roman" w:cs="Times New Roman"/>
-          <w:b/>
-          <w:u w:val="single"/>
-        </w:rPr>
-      </w:pPr>
-    </w:p>
-    <w:p>
-      <w:pPr>
-        <w:rPr>
-          <w:rFonts w:ascii="Times New Roman" w:hAnsi="Times New Roman" w:cs="Times New Roman"/>
-          <w:b/>
-        </w:rPr>
-      </w:pPr>
+        <w:jc w:val="both"/>
+        <w:rPr>
+          <w:rFonts w:ascii="Times New Roman" w:hAnsi="Times New Roman" w:cs="Times New Roman"/>
+          <w:sz w:val="24"/>
+        </w:rPr>
+      </w:pPr>
+      <w:r>
+        <w:rPr>
+          <w:rFonts w:ascii="Times New Roman" w:hAnsi="Times New Roman" w:cs="Times New Roman"/>
+          <w:sz w:val="24"/>
+        </w:rPr>
+        <w:t xml:space="preserve">Iterator patern omogućava sekvencijalni pristup elementima kolekcije bez poznavanja kako je kolekcija strukturirana. </w:t>
+      </w:r>
+    </w:p>
+    <w:p>
+      <w:pPr>
+        <w:jc w:val="both"/>
+        <w:rPr>
+          <w:rFonts w:ascii="Times New Roman" w:hAnsi="Times New Roman" w:cs="Times New Roman"/>
+          <w:sz w:val="24"/>
+        </w:rPr>
+      </w:pPr>
+      <w:r>
+        <w:rPr>
+          <w:rFonts w:ascii="Times New Roman" w:hAnsi="Times New Roman" w:cs="Times New Roman"/>
+          <w:sz w:val="24"/>
+        </w:rPr>
+        <w:t>Ovaj patern bi mogli koristiti pri kretanju korz liste u klasi MovieHub, međutim pošto postoji foreach petlja ovaj patern bi bio suvišan. Ovaj patern bi mogli primjeniti da smo u sistemu imali klase VipKorisnik i ObičniKorisnik izvedene iz RegistrovaniKorisnik. Te klase VipKorisnik i ObičniKorisnik bi implementirale interfejs IEnumerable. Ovaj interface bi imao metode getNext() i hasMore(). Također bi u samoj MovieHub klasi imali listu korisnika tipa IEnumerable.</w:t>
+      </w:r>
     </w:p>
     <w:sectPr>
       <w:pgSz w:w="11906" w:h="16838"/>
@@ -402,7 +642,7 @@
 </file>
 
 <file path=word/styles.xml><?xml version="1.0" encoding="utf-8"?>
-<w:styles xmlns:r="http://schemas.openxmlformats.org/officeDocument/2006/relationships" xmlns:w="http://schemas.openxmlformats.org/wordprocessingml/2006/main">
+<w:styles xmlns:mc="http://schemas.openxmlformats.org/markup-compatibility/2006" xmlns:r="http://schemas.openxmlformats.org/officeDocument/2006/relationships" xmlns:w="http://schemas.openxmlformats.org/wordprocessingml/2006/main" xmlns:w14="http://schemas.microsoft.com/office/word/2010/wordml" mc:Ignorable="w14">
   <w:docDefaults>
     <w:rPrDefault>
       <w:rPr>
@@ -565,6 +805,7 @@
   <w:style w:type="character" w:default="1" w:styleId="DefaultParagraphFont">
     <w:name w:val="Default Paragraph Font"/>
     <w:uiPriority w:val="1"/>
+    <w:semiHidden/>
     <w:unhideWhenUsed/>
   </w:style>
   <w:style w:type="table" w:default="1" w:styleId="TableNormal">
@@ -572,7 +813,6 @@
     <w:uiPriority w:val="99"/>
     <w:semiHidden/>
     <w:unhideWhenUsed/>
-    <w:qFormat/>
     <w:tblPr>
       <w:tblInd w:w="0" w:type="dxa"/>
       <w:tblCellMar>
@@ -618,6 +858,196 @@
       <w:sz w:val="16"/>
       <w:szCs w:val="16"/>
     </w:rPr>
+  </w:style>
+</w:styles>
+</file>
+
+<file path=word/stylesWithEffects.xml><?xml version="1.0" encoding="utf-8"?>
+<w:styles xmlns:wpc="http://schemas.microsoft.com/office/word/2010/wordprocessingCanvas" xmlns:mc="http://schemas.openxmlformats.org/markup-compatibility/2006" xmlns:o="urn:schemas-microsoft-com:office:office" xmlns:r="http://schemas.openxmlformats.org/officeDocument/2006/relationships" xmlns:m="http://schemas.openxmlformats.org/officeDocument/2006/math" xmlns:v="urn:schemas-microsoft-com:vml" xmlns:wp14="http://schemas.microsoft.com/office/word/2010/wordprocessingDrawing" xmlns:wp="http://schemas.openxmlformats.org/drawingml/2006/wordprocessingDrawing" xmlns:w10="urn:schemas-microsoft-com:office:word" xmlns:w="http://schemas.openxmlformats.org/wordprocessingml/2006/main" xmlns:w14="http://schemas.microsoft.com/office/word/2010/wordml" xmlns:wpg="http://schemas.microsoft.com/office/word/2010/wordprocessingGroup" xmlns:wpi="http://schemas.microsoft.com/office/word/2010/wordprocessingInk" xmlns:wne="http://schemas.microsoft.com/office/word/2006/wordml" xmlns:wps="http://schemas.microsoft.com/office/word/2010/wordprocessingShape" mc:Ignorable="w14 wp14">
+  <w:docDefaults>
+    <w:rPrDefault>
+      <w:rPr>
+        <w:rFonts w:asciiTheme="minorHAnsi" w:eastAsiaTheme="minorEastAsia" w:hAnsiTheme="minorHAnsi" w:cstheme="minorBidi"/>
+        <w:sz w:val="22"/>
+        <w:szCs w:val="22"/>
+        <w:lang w:val="en-US" w:eastAsia="en-US" w:bidi="ar-SA"/>
+      </w:rPr>
+    </w:rPrDefault>
+    <w:pPrDefault>
+      <w:pPr>
+        <w:spacing w:after="200" w:line="276" w:lineRule="auto"/>
+      </w:pPr>
+    </w:pPrDefault>
+  </w:docDefaults>
+  <w:latentStyles w:defLockedState="0" w:defUIPriority="99" w:defSemiHidden="1" w:defUnhideWhenUsed="1" w:defQFormat="0" w:count="267">
+    <w:lsdException w:name="Normal" w:semiHidden="0" w:uiPriority="0" w:unhideWhenUsed="0" w:qFormat="1"/>
+    <w:lsdException w:name="heading 1" w:semiHidden="0" w:uiPriority="9" w:unhideWhenUsed="0" w:qFormat="1"/>
+    <w:lsdException w:name="heading 2" w:uiPriority="9" w:qFormat="1"/>
+    <w:lsdException w:name="heading 3" w:uiPriority="9" w:qFormat="1"/>
+    <w:lsdException w:name="heading 4" w:uiPriority="9" w:qFormat="1"/>
+    <w:lsdException w:name="heading 5" w:uiPriority="9" w:qFormat="1"/>
+    <w:lsdException w:name="heading 6" w:uiPriority="9" w:qFormat="1"/>
+    <w:lsdException w:name="heading 7" w:uiPriority="9" w:qFormat="1"/>
+    <w:lsdException w:name="heading 8" w:uiPriority="9" w:qFormat="1"/>
+    <w:lsdException w:name="heading 9" w:uiPriority="9" w:qFormat="1"/>
+    <w:lsdException w:name="toc 1" w:uiPriority="39"/>
+    <w:lsdException w:name="toc 2" w:uiPriority="39"/>
+    <w:lsdException w:name="toc 3" w:uiPriority="39"/>
+    <w:lsdException w:name="toc 4" w:uiPriority="39"/>
+    <w:lsdException w:name="toc 5" w:uiPriority="39"/>
+    <w:lsdException w:name="toc 6" w:uiPriority="39"/>
+    <w:lsdException w:name="toc 7" w:uiPriority="39"/>
+    <w:lsdException w:name="toc 8" w:uiPriority="39"/>
+    <w:lsdException w:name="toc 9" w:uiPriority="39"/>
+    <w:lsdException w:name="caption" w:uiPriority="35" w:qFormat="1"/>
+    <w:lsdException w:name="Title" w:semiHidden="0" w:uiPriority="10" w:unhideWhenUsed="0" w:qFormat="1"/>
+    <w:lsdException w:name="Default Paragraph Font" w:uiPriority="1"/>
+    <w:lsdException w:name="Subtitle" w:semiHidden="0" w:uiPriority="11" w:unhideWhenUsed="0" w:qFormat="1"/>
+    <w:lsdException w:name="Strong" w:semiHidden="0" w:uiPriority="22" w:unhideWhenUsed="0" w:qFormat="1"/>
+    <w:lsdException w:name="Emphasis" w:semiHidden="0" w:uiPriority="20" w:unhideWhenUsed="0" w:qFormat="1"/>
+    <w:lsdException w:name="Table Grid" w:semiHidden="0" w:uiPriority="59" w:unhideWhenUsed="0"/>
+    <w:lsdException w:name="Placeholder Text" w:unhideWhenUsed="0"/>
+    <w:lsdException w:name="No Spacing" w:semiHidden="0" w:uiPriority="1" w:unhideWhenUsed="0" w:qFormat="1"/>
+    <w:lsdException w:name="Light Shading" w:semiHidden="0" w:uiPriority="60" w:unhideWhenUsed="0"/>
+    <w:lsdException w:name="Light List" w:semiHidden="0" w:uiPriority="61" w:unhideWhenUsed="0"/>
+    <w:lsdException w:name="Light Grid" w:semiHidden="0" w:uiPriority="62" w:unhideWhenUsed="0"/>
+    <w:lsdException w:name="Medium Shading 1" w:semiHidden="0" w:uiPriority="63" w:unhideWhenUsed="0"/>
+    <w:lsdException w:name="Medium Shading 2" w:semiHidden="0" w:uiPriority="64" w:unhideWhenUsed="0"/>
+    <w:lsdException w:name="Medium List 1" w:semiHidden="0" w:uiPriority="65" w:unhideWhenUsed="0"/>
+    <w:lsdException w:name="Medium List 2" w:semiHidden="0" w:uiPriority="66" w:unhideWhenUsed="0"/>
+    <w:lsdException w:name="Medium Grid 1" w:semiHidden="0" w:uiPriority="67" w:unhideWhenUsed="0"/>
+    <w:lsdException w:name="Medium Grid 2" w:semiHidden="0" w:uiPriority="68" w:unhideWhenUsed="0"/>
+    <w:lsdException w:name="Medium Grid 3" w:semiHidden="0" w:uiPriority="69" w:unhideWhenUsed="0"/>
+    <w:lsdException w:name="Dark List" w:semiHidden="0" w:uiPriority="70" w:unhideWhenUsed="0"/>
+    <w:lsdException w:name="Colorful Shading" w:semiHidden="0" w:uiPriority="71" w:unhideWhenUsed="0"/>
+    <w:lsdException w:name="Colorful List" w:semiHidden="0" w:uiPriority="72" w:unhideWhenUsed="0"/>
+    <w:lsdException w:name="Colorful Grid" w:semiHidden="0" w:uiPriority="73" w:unhideWhenUsed="0"/>
+    <w:lsdException w:name="Light Shading Accent 1" w:semiHidden="0" w:uiPriority="60" w:unhideWhenUsed="0"/>
+    <w:lsdException w:name="Light List Accent 1" w:semiHidden="0" w:uiPriority="61" w:unhideWhenUsed="0"/>
+    <w:lsdException w:name="Light Grid Accent 1" w:semiHidden="0" w:uiPriority="62" w:unhideWhenUsed="0"/>
+    <w:lsdException w:name="Medium Shading 1 Accent 1" w:semiHidden="0" w:uiPriority="63" w:unhideWhenUsed="0"/>
+    <w:lsdException w:name="Medium Shading 2 Accent 1" w:semiHidden="0" w:uiPriority="64" w:unhideWhenUsed="0"/>
+    <w:lsdException w:name="Medium List 1 Accent 1" w:semiHidden="0" w:uiPriority="65" w:unhideWhenUsed="0"/>
+    <w:lsdException w:name="Revision" w:unhideWhenUsed="0"/>
+    <w:lsdException w:name="List Paragraph" w:semiHidden="0" w:uiPriority="34" w:unhideWhenUsed="0" w:qFormat="1"/>
+    <w:lsdException w:name="Quote" w:semiHidden="0" w:uiPriority="29" w:unhideWhenUsed="0" w:qFormat="1"/>
+    <w:lsdException w:name="Intense Quote" w:semiHidden="0" w:uiPriority="30" w:unhideWhenUsed="0" w:qFormat="1"/>
+    <w:lsdException w:name="Medium List 2 Accent 1" w:semiHidden="0" w:uiPriority="66" w:unhideWhenUsed="0"/>
+    <w:lsdException w:name="Medium Grid 1 Accent 1" w:semiHidden="0" w:uiPriority="67" w:unhideWhenUsed="0"/>
+    <w:lsdException w:name="Medium Grid 2 Accent 1" w:semiHidden="0" w:uiPriority="68" w:unhideWhenUsed="0"/>
+    <w:lsdException w:name="Medium Grid 3 Accent 1" w:semiHidden="0" w:uiPriority="69" w:unhideWhenUsed="0"/>
+    <w:lsdException w:name="Dark List Accent 1" w:semiHidden="0" w:uiPriority="70" w:unhideWhenUsed="0"/>
+    <w:lsdException w:name="Colorful Shading Accent 1" w:semiHidden="0" w:uiPriority="71" w:unhideWhenUsed="0"/>
+    <w:lsdException w:name="Colorful List Accent 1" w:semiHidden="0" w:uiPriority="72" w:unhideWhenUsed="0"/>
+    <w:lsdException w:name="Colorful Grid Accent 1" w:semiHidden="0" w:uiPriority="73" w:unhideWhenUsed="0"/>
+    <w:lsdException w:name="Light Shading Accent 2" w:semiHidden="0" w:uiPriority="60" w:unhideWhenUsed="0"/>
+    <w:lsdException w:name="Light List Accent 2" w:semiHidden="0" w:uiPriority="61" w:unhideWhenUsed="0"/>
+    <w:lsdException w:name="Light Grid Accent 2" w:semiHidden="0" w:uiPriority="62" w:unhideWhenUsed="0"/>
+    <w:lsdException w:name="Medium Shading 1 Accent 2" w:semiHidden="0" w:uiPriority="63" w:unhideWhenUsed="0"/>
+    <w:lsdException w:name="Medium Shading 2 Accent 2" w:semiHidden="0" w:uiPriority="64" w:unhideWhenUsed="0"/>
+    <w:lsdException w:name="Medium List 1 Accent 2" w:semiHidden="0" w:uiPriority="65" w:unhideWhenUsed="0"/>
+    <w:lsdException w:name="Medium List 2 Accent 2" w:semiHidden="0" w:uiPriority="66" w:unhideWhenUsed="0"/>
+    <w:lsdException w:name="Medium Grid 1 Accent 2" w:semiHidden="0" w:uiPriority="67" w:unhideWhenUsed="0"/>
+    <w:lsdException w:name="Medium Grid 2 Accent 2" w:semiHidden="0" w:uiPriority="68" w:unhideWhenUsed="0"/>
+    <w:lsdException w:name="Medium Grid 3 Accent 2" w:semiHidden="0" w:uiPriority="69" w:unhideWhenUsed="0"/>
+    <w:lsdException w:name="Dark List Accent 2" w:semiHidden="0" w:uiPriority="70" w:unhideWhenUsed="0"/>
+    <w:lsdException w:name="Colorful Shading Accent 2" w:semiHidden="0" w:uiPriority="71" w:unhideWhenUsed="0"/>
+    <w:lsdException w:name="Colorful List Accent 2" w:semiHidden="0" w:uiPriority="72" w:unhideWhenUsed="0"/>
+    <w:lsdException w:name="Colorful Grid Accent 2" w:semiHidden="0" w:uiPriority="73" w:unhideWhenUsed="0"/>
+    <w:lsdException w:name="Light Shading Accent 3" w:semiHidden="0" w:uiPriority="60" w:unhideWhenUsed="0"/>
+    <w:lsdException w:name="Light List Accent 3" w:semiHidden="0" w:uiPriority="61" w:unhideWhenUsed="0"/>
+    <w:lsdException w:name="Light Grid Accent 3" w:semiHidden="0" w:uiPriority="62" w:unhideWhenUsed="0"/>
+    <w:lsdException w:name="Medium Shading 1 Accent 3" w:semiHidden="0" w:uiPriority="63" w:unhideWhenUsed="0"/>
+    <w:lsdException w:name="Medium Shading 2 Accent 3" w:semiHidden="0" w:uiPriority="64" w:unhideWhenUsed="0"/>
+    <w:lsdException w:name="Medium List 1 Accent 3" w:semiHidden="0" w:uiPriority="65" w:unhideWhenUsed="0"/>
+    <w:lsdException w:name="Medium List 2 Accent 3" w:semiHidden="0" w:uiPriority="66" w:unhideWhenUsed="0"/>
+    <w:lsdException w:name="Medium Grid 1 Accent 3" w:semiHidden="0" w:uiPriority="67" w:unhideWhenUsed="0"/>
+    <w:lsdException w:name="Medium Grid 2 Accent 3" w:semiHidden="0" w:uiPriority="68" w:unhideWhenUsed="0"/>
+    <w:lsdException w:name="Medium Grid 3 Accent 3" w:semiHidden="0" w:uiPriority="69" w:unhideWhenUsed="0"/>
+    <w:lsdException w:name="Dark List Accent 3" w:semiHidden="0" w:uiPriority="70" w:unhideWhenUsed="0"/>
+    <w:lsdException w:name="Colorful Shading Accent 3" w:semiHidden="0" w:uiPriority="71" w:unhideWhenUsed="0"/>
+    <w:lsdException w:name="Colorful List Accent 3" w:semiHidden="0" w:uiPriority="72" w:unhideWhenUsed="0"/>
+    <w:lsdException w:name="Colorful Grid Accent 3" w:semiHidden="0" w:uiPriority="73" w:unhideWhenUsed="0"/>
+    <w:lsdException w:name="Light Shading Accent 4" w:semiHidden="0" w:uiPriority="60" w:unhideWhenUsed="0"/>
+    <w:lsdException w:name="Light List Accent 4" w:semiHidden="0" w:uiPriority="61" w:unhideWhenUsed="0"/>
+    <w:lsdException w:name="Light Grid Accent 4" w:semiHidden="0" w:uiPriority="62" w:unhideWhenUsed="0"/>
+    <w:lsdException w:name="Medium Shading 1 Accent 4" w:semiHidden="0" w:uiPriority="63" w:unhideWhenUsed="0"/>
+    <w:lsdException w:name="Medium Shading 2 Accent 4" w:semiHidden="0" w:uiPriority="64" w:unhideWhenUsed="0"/>
+    <w:lsdException w:name="Medium List 1 Accent 4" w:semiHidden="0" w:uiPriority="65" w:unhideWhenUsed="0"/>
+    <w:lsdException w:name="Medium List 2 Accent 4" w:semiHidden="0" w:uiPriority="66" w:unhideWhenUsed="0"/>
+    <w:lsdException w:name="Medium Grid 1 Accent 4" w:semiHidden="0" w:uiPriority="67" w:unhideWhenUsed="0"/>
+    <w:lsdException w:name="Medium Grid 2 Accent 4" w:semiHidden="0" w:uiPriority="68" w:unhideWhenUsed="0"/>
+    <w:lsdException w:name="Medium Grid 3 Accent 4" w:semiHidden="0" w:uiPriority="69" w:unhideWhenUsed="0"/>
+    <w:lsdException w:name="Dark List Accent 4" w:semiHidden="0" w:uiPriority="70" w:unhideWhenUsed="0"/>
+    <w:lsdException w:name="Colorful Shading Accent 4" w:semiHidden="0" w:uiPriority="71" w:unhideWhenUsed="0"/>
+    <w:lsdException w:name="Colorful List Accent 4" w:semiHidden="0" w:uiPriority="72" w:unhideWhenUsed="0"/>
+    <w:lsdException w:name="Colorful Grid Accent 4" w:semiHidden="0" w:uiPriority="73" w:unhideWhenUsed="0"/>
+    <w:lsdException w:name="Light Shading Accent 5" w:semiHidden="0" w:uiPriority="60" w:unhideWhenUsed="0"/>
+    <w:lsdException w:name="Light List Accent 5" w:semiHidden="0" w:uiPriority="61" w:unhideWhenUsed="0"/>
+    <w:lsdException w:name="Light Grid Accent 5" w:semiHidden="0" w:uiPriority="62" w:unhideWhenUsed="0"/>
+    <w:lsdException w:name="Medium Shading 1 Accent 5" w:semiHidden="0" w:uiPriority="63" w:unhideWhenUsed="0"/>
+    <w:lsdException w:name="Medium Shading 2 Accent 5" w:semiHidden="0" w:uiPriority="64" w:unhideWhenUsed="0"/>
+    <w:lsdException w:name="Medium List 1 Accent 5" w:semiHidden="0" w:uiPriority="65" w:unhideWhenUsed="0"/>
+    <w:lsdException w:name="Medium List 2 Accent 5" w:semiHidden="0" w:uiPriority="66" w:unhideWhenUsed="0"/>
+    <w:lsdException w:name="Medium Grid 1 Accent 5" w:semiHidden="0" w:uiPriority="67" w:unhideWhenUsed="0"/>
+    <w:lsdException w:name="Medium Grid 2 Accent 5" w:semiHidden="0" w:uiPriority="68" w:unhideWhenUsed="0"/>
+    <w:lsdException w:name="Medium Grid 3 Accent 5" w:semiHidden="0" w:uiPriority="69" w:unhideWhenUsed="0"/>
+    <w:lsdException w:name="Dark List Accent 5" w:semiHidden="0" w:uiPriority="70" w:unhideWhenUsed="0"/>
+    <w:lsdException w:name="Colorful Shading Accent 5" w:semiHidden="0" w:uiPriority="71" w:unhideWhenUsed="0"/>
+    <w:lsdException w:name="Colorful List Accent 5" w:semiHidden="0" w:uiPriority="72" w:unhideWhenUsed="0"/>
+    <w:lsdException w:name="Colorful Grid Accent 5" w:semiHidden="0" w:uiPriority="73" w:unhideWhenUsed="0"/>
+    <w:lsdException w:name="Light Shading Accent 6" w:semiHidden="0" w:uiPriority="60" w:unhideWhenUsed="0"/>
+    <w:lsdException w:name="Light List Accent 6" w:semiHidden="0" w:uiPriority="61" w:unhideWhenUsed="0"/>
+    <w:lsdException w:name="Light Grid Accent 6" w:semiHidden="0" w:uiPriority="62" w:unhideWhenUsed="0"/>
+    <w:lsdException w:name="Medium Shading 1 Accent 6" w:semiHidden="0" w:uiPriority="63" w:unhideWhenUsed="0"/>
+    <w:lsdException w:name="Medium Shading 2 Accent 6" w:semiHidden="0" w:uiPriority="64" w:unhideWhenUsed="0"/>
+    <w:lsdException w:name="Medium List 1 Accent 6" w:semiHidden="0" w:uiPriority="65" w:unhideWhenUsed="0"/>
+    <w:lsdException w:name="Medium List 2 Accent 6" w:semiHidden="0" w:uiPriority="66" w:unhideWhenUsed="0"/>
+    <w:lsdException w:name="Medium Grid 1 Accent 6" w:semiHidden="0" w:uiPriority="67" w:unhideWhenUsed="0"/>
+    <w:lsdException w:name="Medium Grid 2 Accent 6" w:semiHidden="0" w:uiPriority="68" w:unhideWhenUsed="0"/>
+    <w:lsdException w:name="Medium Grid 3 Accent 6" w:semiHidden="0" w:uiPriority="69" w:unhideWhenUsed="0"/>
+    <w:lsdException w:name="Dark List Accent 6" w:semiHidden="0" w:uiPriority="70" w:unhideWhenUsed="0"/>
+    <w:lsdException w:name="Colorful Shading Accent 6" w:semiHidden="0" w:uiPriority="71" w:unhideWhenUsed="0"/>
+    <w:lsdException w:name="Colorful List Accent 6" w:semiHidden="0" w:uiPriority="72" w:unhideWhenUsed="0"/>
+    <w:lsdException w:name="Colorful Grid Accent 6" w:semiHidden="0" w:uiPriority="73" w:unhideWhenUsed="0"/>
+    <w:lsdException w:name="Subtle Emphasis" w:semiHidden="0" w:uiPriority="19" w:unhideWhenUsed="0" w:qFormat="1"/>
+    <w:lsdException w:name="Intense Emphasis" w:semiHidden="0" w:uiPriority="21" w:unhideWhenUsed="0" w:qFormat="1"/>
+    <w:lsdException w:name="Subtle Reference" w:semiHidden="0" w:uiPriority="31" w:unhideWhenUsed="0" w:qFormat="1"/>
+    <w:lsdException w:name="Intense Reference" w:semiHidden="0" w:uiPriority="32" w:unhideWhenUsed="0" w:qFormat="1"/>
+    <w:lsdException w:name="Book Title" w:semiHidden="0" w:uiPriority="33" w:unhideWhenUsed="0" w:qFormat="1"/>
+    <w:lsdException w:name="Bibliography" w:uiPriority="37"/>
+    <w:lsdException w:name="TOC Heading" w:uiPriority="39" w:qFormat="1"/>
+  </w:latentStyles>
+  <w:style w:type="paragraph" w:default="1" w:styleId="Normal">
+    <w:name w:val="Normal"/>
+    <w:qFormat/>
+  </w:style>
+  <w:style w:type="character" w:default="1" w:styleId="DefaultParagraphFont">
+    <w:name w:val="Default Paragraph Font"/>
+    <w:uiPriority w:val="1"/>
+    <w:semiHidden/>
+    <w:unhideWhenUsed/>
+  </w:style>
+  <w:style w:type="table" w:default="1" w:styleId="TableNormal">
+    <w:name w:val="Normal Table"/>
+    <w:uiPriority w:val="99"/>
+    <w:semiHidden/>
+    <w:unhideWhenUsed/>
+    <w:tblPr>
+      <w:tblInd w:w="0" w:type="dxa"/>
+      <w:tblCellMar>
+        <w:top w:w="0" w:type="dxa"/>
+        <w:left w:w="108" w:type="dxa"/>
+        <w:bottom w:w="0" w:type="dxa"/>
+        <w:right w:w="108" w:type="dxa"/>
+      </w:tblCellMar>
+    </w:tblPr>
+  </w:style>
+  <w:style w:type="numbering" w:default="1" w:styleId="NoList">
+    <w:name w:val="No List"/>
+    <w:uiPriority w:val="99"/>
+    <w:semiHidden/>
+    <w:unhideWhenUsed/>
   </w:style>
 </w:styles>
 </file>

</xml_diff>

<commit_message>
Prepravke kod iterator paterna
</commit_message>
<xml_diff>
--- a/DizajnPaterni/Ponašanja/paterni-ponašanja.docx
+++ b/DizajnPaterni/Ponašanja/paterni-ponašanja.docx
@@ -455,16 +455,7 @@
           <w:rFonts w:ascii="Times New Roman" w:hAnsi="Times New Roman" w:cs="Times New Roman"/>
           <w:sz w:val="24"/>
         </w:rPr>
-        <w:t xml:space="preserve"> klasu te se unuta</w:t>
-      </w:r>
-      <w:bookmarkStart w:id="0" w:name="_GoBack"/>
-      <w:bookmarkEnd w:id="0"/>
-      <w:r>
-        <w:rPr>
-          <w:rFonts w:ascii="Times New Roman" w:hAnsi="Times New Roman" w:cs="Times New Roman"/>
-          <w:sz w:val="24"/>
-        </w:rPr>
-        <w:t xml:space="preserve">r nje registruju (odnosno </w:t>
+        <w:t xml:space="preserve"> klasu te se unutar nje registruju (odnosno </w:t>
       </w:r>
       <w:r>
         <w:rPr>
@@ -610,9 +601,32 @@
       <w:r>
         <w:rPr>
           <w:rFonts w:ascii="Times New Roman" w:hAnsi="Times New Roman" w:cs="Times New Roman"/>
-          <w:sz w:val="24"/>
-        </w:rPr>
-        <w:t xml:space="preserve">Iterator patern omogućava sekvencijalni pristup elementima kolekcije bez poznavanja kako je kolekcija strukturirana. </w:t>
+          <w:i/>
+          <w:sz w:val="24"/>
+        </w:rPr>
+        <w:t>Iterator</w:t>
+      </w:r>
+      <w:r>
+        <w:rPr>
+          <w:rFonts w:ascii="Times New Roman" w:hAnsi="Times New Roman" w:cs="Times New Roman"/>
+          <w:sz w:val="24"/>
+        </w:rPr>
+        <w:t xml:space="preserve"> </w:t>
+      </w:r>
+      <w:r>
+        <w:rPr>
+          <w:rFonts w:ascii="Times New Roman" w:hAnsi="Times New Roman" w:cs="Times New Roman"/>
+          <w:i/>
+          <w:sz w:val="24"/>
+        </w:rPr>
+        <w:t>patern</w:t>
+      </w:r>
+      <w:r>
+        <w:rPr>
+          <w:rFonts w:ascii="Times New Roman" w:hAnsi="Times New Roman" w:cs="Times New Roman"/>
+          <w:sz w:val="24"/>
+        </w:rPr>
+        <w:t xml:space="preserve"> omogućava sekvencijalni pristup elementima kolekcije bez poznavanja kako je kolekcija strukturirana. </w:t>
       </w:r>
     </w:p>
     <w:p>
@@ -628,8 +642,40 @@
           <w:rFonts w:ascii="Times New Roman" w:hAnsi="Times New Roman" w:cs="Times New Roman"/>
           <w:sz w:val="24"/>
         </w:rPr>
-        <w:t>Ovaj patern bi mogli koristiti pri kretanju korz liste u klasi MovieHub, međutim pošto postoji foreach petlja ovaj patern bi bio suvišan. Ovaj patern bi mogli primjeniti da smo u sistemu imali klase VipKorisnik i ObičniKorisnik izvedene iz RegistrovaniKorisnik. Te klase VipKorisnik i ObičniKorisnik bi implementirale interfejs IEnumerable. Ovaj interface bi imao metode getNext() i hasMore(). Također bi u samoj MovieHub klasi imali listu korisnika tipa IEnumerable.</w:t>
-      </w:r>
+        <w:t xml:space="preserve">U našem sistemu mi nismo iskoristili ovaj patern, iz razloga što za sve što je nama trenutno potrebno, imamo </w:t>
+      </w:r>
+      <w:r>
+        <w:rPr>
+          <w:rFonts w:ascii="Times New Roman" w:hAnsi="Times New Roman" w:cs="Times New Roman"/>
+          <w:sz w:val="24"/>
+        </w:rPr>
+        <w:t>foreach petlju koju možemo koristiti za kretanje kroz neku kolekciju, tako da bi primjenjivanje ovog paterna za sada bilo suvišno. Međutim, ako bi kojim slučajem željeli da pravimo neku listu korisnika po tome kada su registrovali na naš sistem, tako da bude prvi korisnik onaj koji je najduže registrovan, pa zatim sljedeći po datumu registracije, ovaj patern bi bio iskorišten. Ako bi ga implementirali, to bi uradili na način da u našu kontejnersku klasu MovieHub dodamo jedan atribut iterator, koji će biti tipa Iterator. Imali bi jedan interfejs IterableCollection koji bi imao metodu createIterator(), a taj interfejs bi implementirala klasa MovieHub. Gore smo već spomenuli novi klasu koju bi napravili, a to je Iterator, a ona bi u sebi sadržavala jednu listu koja bi se sastojala od datuma registracije korisnika i taj atribut bi bio regi</w:t>
+      </w:r>
+      <w:bookmarkStart w:id="0" w:name="_GoBack"/>
+      <w:bookmarkEnd w:id="0"/>
+      <w:r>
+        <w:rPr>
+          <w:rFonts w:ascii="Times New Roman" w:hAnsi="Times New Roman" w:cs="Times New Roman"/>
+          <w:sz w:val="24"/>
+        </w:rPr>
+        <w:t>stracija : list&lt;Date&gt;, te jedan atribut indeks, koji bi čuvao trenutni indeks.</w:t>
+      </w:r>
+      <w:r>
+        <w:rPr>
+          <w:rFonts w:ascii="Times New Roman" w:hAnsi="Times New Roman" w:cs="Times New Roman"/>
+          <w:sz w:val="24"/>
+        </w:rPr>
+        <w:t xml:space="preserve"> Od metoda ta klasa bi imala getNext() koja bi ustvari vršila logiku iteriranja i hasNext() koja bi u ovom slučaju vraćala false ako smo došli do posljednjeg registrovanog korisnika, jer nema svrhe da implementiramo cirkularnu listu za ovaj slučaj. Dakle bitna nam je metoda hasNext(), jer ona vraća sljedeći element po redu, u ovom slučaju onog koji je registrovan poslije. Ukoliko dođe do registracije novih korisnika, metoda createIterator() bi se pozivala ponovo sa ažuriranom listom.</w:t>
+      </w:r>
+    </w:p>
+    <w:p>
+      <w:pPr>
+        <w:jc w:val="both"/>
+        <w:rPr>
+          <w:rFonts w:ascii="Times New Roman" w:hAnsi="Times New Roman" w:cs="Times New Roman"/>
+          <w:sz w:val="24"/>
+        </w:rPr>
+      </w:pPr>
     </w:p>
     <w:sectPr>
       <w:pgSz w:w="11906" w:h="16838"/>

</xml_diff>

<commit_message>
mala prepravka kod observera
</commit_message>
<xml_diff>
--- a/DizajnPaterni/Ponašanja/paterni-ponašanja.docx
+++ b/DizajnPaterni/Ponašanja/paterni-ponašanja.docx
@@ -410,7 +410,9 @@
         <w:jc w:val="both"/>
         <w:rPr>
           <w:rFonts w:ascii="Times New Roman" w:hAnsi="Times New Roman" w:cs="Times New Roman"/>
-          <w:sz w:val="24"/>
+          <w:noProof/>
+          <w:sz w:val="24"/>
+          <w:lang w:val="en-US"/>
         </w:rPr>
       </w:pPr>
       <w:r>
@@ -501,6 +503,15 @@
         </w:rPr>
         <w:t>.</w:t>
       </w:r>
+    </w:p>
+    <w:p>
+      <w:pPr>
+        <w:jc w:val="both"/>
+        <w:rPr>
+          <w:rFonts w:ascii="Times New Roman" w:hAnsi="Times New Roman" w:cs="Times New Roman"/>
+          <w:sz w:val="24"/>
+        </w:rPr>
+      </w:pPr>
       <w:r>
         <w:rPr>
           <w:rFonts w:ascii="Times New Roman" w:hAnsi="Times New Roman" w:cs="Times New Roman"/>
@@ -510,9 +521,9 @@
         </w:rPr>
         <w:drawing>
           <wp:inline distT="0" distB="0" distL="0" distR="0">
-            <wp:extent cx="5760720" cy="3177540"/>
+            <wp:extent cx="5760720" cy="3402330"/>
             <wp:effectExtent l="0" t="0" r="0" b="0"/>
-            <wp:docPr id="3" name="Picture 3"/>
+            <wp:docPr id="2" name="Picture 2"/>
             <wp:cNvGraphicFramePr>
               <a:graphicFrameLocks xmlns:a="http://schemas.openxmlformats.org/drawingml/2006/main" noChangeAspect="1"/>
             </wp:cNvGraphicFramePr>
@@ -538,7 +549,7 @@
                   <pic:spPr>
                     <a:xfrm>
                       <a:off x="0" y="0"/>
-                      <a:ext cx="5760720" cy="3177540"/>
+                      <a:ext cx="5760720" cy="3402330"/>
                     </a:xfrm>
                     <a:prstGeom prst="rect">
                       <a:avLst/>
@@ -557,108 +568,100 @@
         </w:rPr>
         <w:t xml:space="preserve"> </w:t>
       </w:r>
-    </w:p>
-    <w:p>
-      <w:pPr>
-        <w:jc w:val="both"/>
-        <w:rPr>
-          <w:rFonts w:ascii="Times New Roman" w:hAnsi="Times New Roman" w:cs="Times New Roman"/>
-          <w:b/>
-          <w:sz w:val="24"/>
-          <w:u w:val="single"/>
-        </w:rPr>
-      </w:pPr>
-    </w:p>
-    <w:p>
-      <w:pPr>
-        <w:jc w:val="center"/>
-        <w:rPr>
-          <w:rFonts w:ascii="Times New Roman" w:hAnsi="Times New Roman" w:cs="Times New Roman"/>
-          <w:b/>
-          <w:sz w:val="24"/>
-          <w:u w:val="single"/>
-        </w:rPr>
-      </w:pPr>
-      <w:r>
-        <w:rPr>
-          <w:rFonts w:ascii="Times New Roman" w:hAnsi="Times New Roman" w:cs="Times New Roman"/>
-          <w:b/>
-          <w:sz w:val="24"/>
-          <w:u w:val="single"/>
-        </w:rPr>
-        <w:lastRenderedPageBreak/>
-        <w:t>Iterator Pattern</w:t>
-      </w:r>
-    </w:p>
-    <w:p>
-      <w:pPr>
-        <w:jc w:val="both"/>
-        <w:rPr>
-          <w:rFonts w:ascii="Times New Roman" w:hAnsi="Times New Roman" w:cs="Times New Roman"/>
-          <w:sz w:val="24"/>
-        </w:rPr>
-      </w:pPr>
-      <w:r>
-        <w:rPr>
-          <w:rFonts w:ascii="Times New Roman" w:hAnsi="Times New Roman" w:cs="Times New Roman"/>
-          <w:i/>
-          <w:sz w:val="24"/>
-        </w:rPr>
-        <w:t>Iterator</w:t>
-      </w:r>
-      <w:r>
-        <w:rPr>
-          <w:rFonts w:ascii="Times New Roman" w:hAnsi="Times New Roman" w:cs="Times New Roman"/>
-          <w:sz w:val="24"/>
-        </w:rPr>
-        <w:t xml:space="preserve"> </w:t>
-      </w:r>
-      <w:r>
-        <w:rPr>
-          <w:rFonts w:ascii="Times New Roman" w:hAnsi="Times New Roman" w:cs="Times New Roman"/>
-          <w:i/>
-          <w:sz w:val="24"/>
-        </w:rPr>
-        <w:t>patern</w:t>
-      </w:r>
-      <w:r>
-        <w:rPr>
-          <w:rFonts w:ascii="Times New Roman" w:hAnsi="Times New Roman" w:cs="Times New Roman"/>
-          <w:sz w:val="24"/>
-        </w:rPr>
-        <w:t xml:space="preserve"> omogućava sekvencijalni pristup elementima kolekcije bez poznavanja kako je kolekcija strukturirana. </w:t>
-      </w:r>
-    </w:p>
-    <w:p>
-      <w:pPr>
-        <w:jc w:val="both"/>
-        <w:rPr>
-          <w:rFonts w:ascii="Times New Roman" w:hAnsi="Times New Roman" w:cs="Times New Roman"/>
-          <w:sz w:val="24"/>
-        </w:rPr>
-      </w:pPr>
-      <w:r>
-        <w:rPr>
-          <w:rFonts w:ascii="Times New Roman" w:hAnsi="Times New Roman" w:cs="Times New Roman"/>
-          <w:sz w:val="24"/>
-        </w:rPr>
-        <w:t xml:space="preserve">U našem sistemu mi nismo iskoristili ovaj patern, iz razloga što za sve što je nama trenutno potrebno, imamo </w:t>
-      </w:r>
-      <w:r>
-        <w:rPr>
-          <w:rFonts w:ascii="Times New Roman" w:hAnsi="Times New Roman" w:cs="Times New Roman"/>
-          <w:sz w:val="24"/>
-        </w:rPr>
-        <w:t>foreach petlju koju možemo koristiti za kretanje kroz neku kolekciju, tako da bi primjenjivanje ovog paterna za sada bilo suvišno. Međutim, ako bi kojim slučajem željeli da pravimo neku listu korisnika po tome kada su registrovali na naš sistem, tako da bude prvi korisnik onaj koji je najduže registrovan, pa zatim sljedeći po datumu registracije, ovaj patern bi bio iskorišten. Ako bi ga implementirali, to bi uradili na način da u našu kontejnersku klasu MovieHub dodamo jedan atribut iterator, koji će biti tipa Iterator. Imali bi jedan interfejs IterableCollection koji bi imao metodu createIterator(), a taj interfejs bi implementirala klasa MovieHub. Gore smo već spomenuli novi klasu koju bi napravili, a to je Iterator, a ona bi u sebi sadržavala jednu listu koja bi se sastojala od datuma registracije korisnika i taj atribut bi bio regi</w:t>
-      </w:r>
       <w:bookmarkStart w:id="0" w:name="_GoBack"/>
       <w:bookmarkEnd w:id="0"/>
-      <w:r>
-        <w:rPr>
-          <w:rFonts w:ascii="Times New Roman" w:hAnsi="Times New Roman" w:cs="Times New Roman"/>
-          <w:sz w:val="24"/>
-        </w:rPr>
-        <w:t>stracija : list&lt;Date&gt;, te jedan atribut indeks, koji bi čuvao trenutni indeks.</w:t>
+    </w:p>
+    <w:p>
+      <w:pPr>
+        <w:jc w:val="both"/>
+        <w:rPr>
+          <w:rFonts w:ascii="Times New Roman" w:hAnsi="Times New Roman" w:cs="Times New Roman"/>
+          <w:b/>
+          <w:sz w:val="24"/>
+          <w:u w:val="single"/>
+        </w:rPr>
+      </w:pPr>
+    </w:p>
+    <w:p>
+      <w:pPr>
+        <w:jc w:val="center"/>
+        <w:rPr>
+          <w:rFonts w:ascii="Times New Roman" w:hAnsi="Times New Roman" w:cs="Times New Roman"/>
+          <w:b/>
+          <w:sz w:val="24"/>
+          <w:u w:val="single"/>
+        </w:rPr>
+      </w:pPr>
+      <w:r>
+        <w:rPr>
+          <w:rFonts w:ascii="Times New Roman" w:hAnsi="Times New Roman" w:cs="Times New Roman"/>
+          <w:b/>
+          <w:sz w:val="24"/>
+          <w:u w:val="single"/>
+        </w:rPr>
+        <w:t>Iterator Pattern</w:t>
+      </w:r>
+    </w:p>
+    <w:p>
+      <w:pPr>
+        <w:jc w:val="both"/>
+        <w:rPr>
+          <w:rFonts w:ascii="Times New Roman" w:hAnsi="Times New Roman" w:cs="Times New Roman"/>
+          <w:sz w:val="24"/>
+        </w:rPr>
+      </w:pPr>
+      <w:r>
+        <w:rPr>
+          <w:rFonts w:ascii="Times New Roman" w:hAnsi="Times New Roman" w:cs="Times New Roman"/>
+          <w:i/>
+          <w:sz w:val="24"/>
+        </w:rPr>
+        <w:t>Iterator</w:t>
+      </w:r>
+      <w:r>
+        <w:rPr>
+          <w:rFonts w:ascii="Times New Roman" w:hAnsi="Times New Roman" w:cs="Times New Roman"/>
+          <w:sz w:val="24"/>
+        </w:rPr>
+        <w:t xml:space="preserve"> </w:t>
+      </w:r>
+      <w:r>
+        <w:rPr>
+          <w:rFonts w:ascii="Times New Roman" w:hAnsi="Times New Roman" w:cs="Times New Roman"/>
+          <w:i/>
+          <w:sz w:val="24"/>
+        </w:rPr>
+        <w:t>patern</w:t>
+      </w:r>
+      <w:r>
+        <w:rPr>
+          <w:rFonts w:ascii="Times New Roman" w:hAnsi="Times New Roman" w:cs="Times New Roman"/>
+          <w:sz w:val="24"/>
+        </w:rPr>
+        <w:t xml:space="preserve"> omogućava sekvencijalni pristup elementima kolekcije bez poznavanja kako je kolekcija strukturirana. </w:t>
+      </w:r>
+    </w:p>
+    <w:p>
+      <w:pPr>
+        <w:jc w:val="both"/>
+        <w:rPr>
+          <w:rFonts w:ascii="Times New Roman" w:hAnsi="Times New Roman" w:cs="Times New Roman"/>
+          <w:sz w:val="24"/>
+        </w:rPr>
+      </w:pPr>
+      <w:r>
+        <w:rPr>
+          <w:rFonts w:ascii="Times New Roman" w:hAnsi="Times New Roman" w:cs="Times New Roman"/>
+          <w:sz w:val="24"/>
+        </w:rPr>
+        <w:t xml:space="preserve">U našem sistemu mi nismo iskoristili ovaj patern, iz razloga što za sve što je nama trenutno potrebno, imamo </w:t>
+      </w:r>
+      <w:r>
+        <w:rPr>
+          <w:rFonts w:ascii="Times New Roman" w:hAnsi="Times New Roman" w:cs="Times New Roman"/>
+          <w:sz w:val="24"/>
+        </w:rPr>
+        <w:t>foreach petlju koju možemo koristiti za kretanje kroz neku kolekciju, tako da bi primjenjivanje ovog paterna za sada bilo suvišno. Međutim, ako bi kojim slučajem željeli da pravimo neku listu korisnika po tome kada su registrovali na naš sistem, tako da bude prvi korisnik onaj koji je najduže registrovan, pa zatim sljedeći po datumu registracije, ovaj patern bi bio iskorišten. Ako bi ga implementirali, to bi uradili na način da u našu kontejnersku klasu MovieHub dodamo jedan atribut iterator, koji će biti tipa Iterator. Imali bi jedan interfejs IterableCollection koji bi imao metodu createIterator(), a taj interfejs bi implementirala klasa MovieHub. Gore smo već spomenuli novi klasu koju bi napravili, a to je Iterator, a ona bi u sebi sadržavala jednu listu koja bi se sastojala od datuma registracije korisnika i taj atribut bi bio registracija : list&lt;Date&gt;, te jedan atribut indeks, koji bi čuvao trenutni indeks.</w:t>
       </w:r>
       <w:r>
         <w:rPr>

</xml_diff>